<commit_message>
Translate documentation into English and export into PDF
</commit_message>
<xml_diff>
--- a/docs/hw-documentation.docx
+++ b/docs/hw-documentation.docx
@@ -12,6 +12,7 @@
           <w:i/>
           <w:iCs/>
           <w:szCs w:val="28"/>
+          <w:lang w:val="en-US"/>
         </w:rPr>
       </w:pPr>
       <w:r>
@@ -20,6 +21,7 @@
           <w:i/>
           <w:iCs/>
           <w:szCs w:val="28"/>
+          <w:lang w:val="en-US"/>
         </w:rPr>
         <w:t>BI-ARD</w:t>
       </w:r>
@@ -34,6 +36,7 @@
           <w:bCs/>
           <w:sz w:val="48"/>
           <w:szCs w:val="48"/>
+          <w:lang w:val="en-US"/>
         </w:rPr>
       </w:pPr>
       <w:r>
@@ -43,8 +46,9 @@
           <w:bCs/>
           <w:sz w:val="48"/>
           <w:szCs w:val="48"/>
-        </w:rPr>
-        <w:t>Měření kvality vzduchu v</w:t>
+          <w:lang w:val="en-US"/>
+        </w:rPr>
+        <w:t xml:space="preserve">Indoor </w:t>
       </w:r>
       <w:r>
         <w:rPr>
@@ -53,8 +57,9 @@
           <w:bCs/>
           <w:sz w:val="48"/>
           <w:szCs w:val="48"/>
-        </w:rPr>
-        <w:t> </w:t>
+          <w:lang w:val="en-US"/>
+        </w:rPr>
+        <w:t>A</w:t>
       </w:r>
       <w:r>
         <w:rPr>
@@ -63,8 +68,9 @@
           <w:bCs/>
           <w:sz w:val="48"/>
           <w:szCs w:val="48"/>
-        </w:rPr>
-        <w:t>místnosti</w:t>
+          <w:lang w:val="en-US"/>
+        </w:rPr>
+        <w:t xml:space="preserve">ir </w:t>
       </w:r>
       <w:r>
         <w:rPr>
@@ -73,6 +79,73 @@
           <w:bCs/>
           <w:sz w:val="48"/>
           <w:szCs w:val="48"/>
+          <w:lang w:val="en-US"/>
+        </w:rPr>
+        <w:t>Q</w:t>
+      </w:r>
+      <w:r>
+        <w:rPr>
+          <w:rFonts w:cs="Consolas"/>
+          <w:b/>
+          <w:bCs/>
+          <w:sz w:val="48"/>
+          <w:szCs w:val="48"/>
+          <w:lang w:val="en-US"/>
+        </w:rPr>
+        <w:t xml:space="preserve">uality </w:t>
+      </w:r>
+      <w:r>
+        <w:rPr>
+          <w:rFonts w:cs="Consolas"/>
+          <w:b/>
+          <w:bCs/>
+          <w:sz w:val="48"/>
+          <w:szCs w:val="48"/>
+          <w:lang w:val="en-US"/>
+        </w:rPr>
+        <w:t>M</w:t>
+      </w:r>
+      <w:r>
+        <w:rPr>
+          <w:rFonts w:cs="Consolas"/>
+          <w:b/>
+          <w:bCs/>
+          <w:sz w:val="48"/>
+          <w:szCs w:val="48"/>
+          <w:lang w:val="en-US"/>
+        </w:rPr>
+        <w:t xml:space="preserve">easurement </w:t>
+      </w:r>
+      <w:r>
+        <w:rPr>
+          <w:rFonts w:cs="Consolas"/>
+          <w:b/>
+          <w:bCs/>
+          <w:sz w:val="48"/>
+          <w:szCs w:val="48"/>
+          <w:lang w:val="en-US"/>
+        </w:rPr>
+        <w:t>S</w:t>
+      </w:r>
+      <w:r>
+        <w:rPr>
+          <w:rFonts w:cs="Consolas"/>
+          <w:b/>
+          <w:bCs/>
+          <w:sz w:val="48"/>
+          <w:szCs w:val="48"/>
+          <w:lang w:val="en-US"/>
+        </w:rPr>
+        <w:t>tation</w:t>
+      </w:r>
+      <w:r>
+        <w:rPr>
+          <w:rFonts w:cs="Consolas"/>
+          <w:b/>
+          <w:bCs/>
+          <w:sz w:val="48"/>
+          <w:szCs w:val="48"/>
+          <w:lang w:val="en-US"/>
         </w:rPr>
         <w:br/>
       </w:r>
@@ -81,8 +154,18 @@
           <w:rFonts w:cs="Consolas"/>
           <w:sz w:val="32"/>
           <w:szCs w:val="32"/>
-        </w:rPr>
-        <w:t>HW Dokumentace</w:t>
+          <w:lang w:val="en-US"/>
+        </w:rPr>
+        <w:t xml:space="preserve">HW </w:t>
+      </w:r>
+      <w:r>
+        <w:rPr>
+          <w:rFonts w:cs="Consolas"/>
+          <w:sz w:val="32"/>
+          <w:szCs w:val="32"/>
+          <w:lang w:val="en-US"/>
+        </w:rPr>
+        <w:t>Documentation</w:t>
       </w:r>
     </w:p>
     <w:p>
@@ -93,6 +176,7 @@
           <w:rFonts w:cs="Consolas"/>
           <w:color w:val="A6A6A6" w:themeColor="background1" w:themeShade="A6"/>
           <w:szCs w:val="28"/>
+          <w:lang w:val="en-US"/>
         </w:rPr>
       </w:pPr>
       <w:r>
@@ -100,23 +184,46 @@
           <w:rFonts w:cs="Consolas"/>
           <w:color w:val="A6A6A6" w:themeColor="background1" w:themeShade="A6"/>
           <w:szCs w:val="28"/>
-        </w:rPr>
-        <w:t>Michal Dobeš (dobesmic)</w:t>
-      </w:r>
-    </w:p>
-    <w:p>
-      <w:pPr>
+          <w:lang w:val="en-US"/>
+        </w:rPr>
+        <w:t xml:space="preserve">Michal </w:t>
+      </w:r>
+      <w:proofErr w:type="spellStart"/>
+      <w:r>
         <w:rPr>
           <w:rFonts w:cs="Consolas"/>
           <w:color w:val="A6A6A6" w:themeColor="background1" w:themeShade="A6"/>
           <w:szCs w:val="28"/>
-        </w:rPr>
-      </w:pPr>
+          <w:lang w:val="en-US"/>
+        </w:rPr>
+        <w:t>Dobe</w:t>
+      </w:r>
       <w:r>
         <w:rPr>
           <w:rFonts w:cs="Consolas"/>
           <w:color w:val="A6A6A6" w:themeColor="background1" w:themeShade="A6"/>
           <w:szCs w:val="28"/>
+          <w:lang w:val="en-US"/>
+        </w:rPr>
+        <w:t>s</w:t>
+      </w:r>
+      <w:proofErr w:type="spellEnd"/>
+    </w:p>
+    <w:p>
+      <w:pPr>
+        <w:rPr>
+          <w:rFonts w:cs="Consolas"/>
+          <w:color w:val="A6A6A6" w:themeColor="background1" w:themeShade="A6"/>
+          <w:szCs w:val="28"/>
+          <w:lang w:val="en-US"/>
+        </w:rPr>
+      </w:pPr>
+      <w:r>
+        <w:rPr>
+          <w:rFonts w:cs="Consolas"/>
+          <w:color w:val="A6A6A6" w:themeColor="background1" w:themeShade="A6"/>
+          <w:szCs w:val="28"/>
+          <w:lang w:val="en-US"/>
         </w:rPr>
         <w:br w:type="page"/>
       </w:r>
@@ -124,10 +231,16 @@
     <w:p>
       <w:pPr>
         <w:pStyle w:val="Nadpis1"/>
-      </w:pPr>
-      <w:r>
+        <w:rPr>
+          <w:lang w:val="en-US"/>
+        </w:rPr>
+      </w:pPr>
+      <w:r>
+        <w:rPr>
+          <w:lang w:val="en-US"/>
+        </w:rPr>
         <w:lastRenderedPageBreak/>
-        <w:t>Součástky</w:t>
+        <w:t>Components</w:t>
       </w:r>
     </w:p>
     <w:p>
@@ -141,6 +254,7 @@
           <w:b/>
           <w:bCs/>
           <w:u w:val="single"/>
+          <w:lang w:val="en-US"/>
         </w:rPr>
       </w:pPr>
       <w:r>
@@ -148,8 +262,9 @@
           <w:b/>
           <w:bCs/>
           <w:u w:val="single"/>
-        </w:rPr>
-        <w:t>Senzory</w:t>
+          <w:lang w:val="en-US"/>
+        </w:rPr>
+        <w:t>Sensors</w:t>
       </w:r>
     </w:p>
     <w:p>
@@ -163,13 +278,20 @@
           <w:b/>
           <w:bCs/>
           <w:u w:val="single"/>
-        </w:rPr>
-      </w:pPr>
-      <w:r>
-        <w:t xml:space="preserve">Senzor částic prachu – </w:t>
-      </w:r>
-      <w:r>
-        <w:t>GP2Y1010AU0F</w:t>
+          <w:lang w:val="en-US"/>
+        </w:rPr>
+      </w:pPr>
+      <w:r>
+        <w:rPr>
+          <w:lang w:val="en-US"/>
+        </w:rPr>
+        <w:t>Dust sensor</w:t>
+      </w:r>
+      <w:r>
+        <w:rPr>
+          <w:lang w:val="en-US"/>
+        </w:rPr>
+        <w:t xml:space="preserve"> – GP2Y1010AU0F</w:t>
       </w:r>
     </w:p>
     <w:p>
@@ -183,10 +305,28 @@
           <w:b/>
           <w:bCs/>
           <w:u w:val="single"/>
-        </w:rPr>
-      </w:pPr>
-      <w:r>
-        <w:t>Senzor teploty a vlhkosti – DHT22</w:t>
+          <w:lang w:val="en-US"/>
+        </w:rPr>
+      </w:pPr>
+      <w:proofErr w:type="spellStart"/>
+      <w:r>
+        <w:rPr>
+          <w:lang w:val="en-US"/>
+        </w:rPr>
+        <w:t>Tempeature</w:t>
+      </w:r>
+      <w:proofErr w:type="spellEnd"/>
+      <w:r>
+        <w:rPr>
+          <w:lang w:val="en-US"/>
+        </w:rPr>
+        <w:t xml:space="preserve"> and humidity sensor</w:t>
+      </w:r>
+      <w:r>
+        <w:rPr>
+          <w:lang w:val="en-US"/>
+        </w:rPr>
+        <w:t xml:space="preserve"> – DHT22</w:t>
       </w:r>
     </w:p>
     <w:p>
@@ -200,10 +340,20 @@
           <w:b/>
           <w:bCs/>
           <w:u w:val="single"/>
-        </w:rPr>
-      </w:pPr>
-      <w:r>
-        <w:t>Senzor oxidu uhličitého – MH-Z19B</w:t>
+          <w:lang w:val="en-US"/>
+        </w:rPr>
+      </w:pPr>
+      <w:r>
+        <w:rPr>
+          <w:lang w:val="en-US"/>
+        </w:rPr>
+        <w:t>Carbon dioxide sensor</w:t>
+      </w:r>
+      <w:r>
+        <w:rPr>
+          <w:lang w:val="en-US"/>
+        </w:rPr>
+        <w:t xml:space="preserve"> – MH-Z19B</w:t>
       </w:r>
     </w:p>
     <w:p>
@@ -217,6 +367,7 @@
           <w:b/>
           <w:bCs/>
           <w:u w:val="single"/>
+          <w:lang w:val="en-US"/>
         </w:rPr>
       </w:pPr>
       <w:r>
@@ -224,8 +375,9 @@
           <w:b/>
           <w:bCs/>
           <w:u w:val="single"/>
-        </w:rPr>
-        <w:t>Periferie</w:t>
+          <w:lang w:val="en-US"/>
+        </w:rPr>
+        <w:t>Peripheries</w:t>
       </w:r>
     </w:p>
     <w:p>
@@ -239,10 +391,26 @@
           <w:b/>
           <w:bCs/>
           <w:u w:val="single"/>
-        </w:rPr>
-      </w:pPr>
-      <w:r>
-        <w:t>OLED Displej – SSD1306 128x64</w:t>
+          <w:lang w:val="en-US"/>
+        </w:rPr>
+      </w:pPr>
+      <w:r>
+        <w:rPr>
+          <w:lang w:val="en-US"/>
+        </w:rPr>
+        <w:t xml:space="preserve">OLED </w:t>
+      </w:r>
+      <w:r>
+        <w:rPr>
+          <w:lang w:val="en-US"/>
+        </w:rPr>
+        <w:t>Display</w:t>
+      </w:r>
+      <w:r>
+        <w:rPr>
+          <w:lang w:val="en-US"/>
+        </w:rPr>
+        <w:t xml:space="preserve"> – SSD1306 128x64</w:t>
       </w:r>
     </w:p>
     <w:p>
@@ -256,10 +424,26 @@
           <w:b/>
           <w:bCs/>
           <w:u w:val="single"/>
-        </w:rPr>
-      </w:pPr>
-      <w:r>
-        <w:t>Ethernet modul – W5500</w:t>
+          <w:lang w:val="en-US"/>
+        </w:rPr>
+      </w:pPr>
+      <w:r>
+        <w:rPr>
+          <w:lang w:val="en-US"/>
+        </w:rPr>
+        <w:t>Ethernet modul</w:t>
+      </w:r>
+      <w:r>
+        <w:rPr>
+          <w:lang w:val="en-US"/>
+        </w:rPr>
+        <w:t>e</w:t>
+      </w:r>
+      <w:r>
+        <w:rPr>
+          <w:lang w:val="en-US"/>
+        </w:rPr>
+        <w:t xml:space="preserve"> – W5500</w:t>
       </w:r>
     </w:p>
     <w:p>
@@ -273,6 +457,7 @@
           <w:b/>
           <w:bCs/>
           <w:u w:val="single"/>
+          <w:lang w:val="en-US"/>
         </w:rPr>
       </w:pPr>
       <w:r>
@@ -280,8 +465,9 @@
           <w:b/>
           <w:bCs/>
           <w:u w:val="single"/>
-        </w:rPr>
-        <w:t>Ostatní</w:t>
+          <w:lang w:val="en-US"/>
+        </w:rPr>
+        <w:t>Other</w:t>
       </w:r>
     </w:p>
     <w:p>
@@ -295,10 +481,14 @@
           <w:b/>
           <w:bCs/>
           <w:u w:val="single"/>
-        </w:rPr>
-      </w:pPr>
-      <w:r>
-        <w:t>Tlačítko</w:t>
+          <w:lang w:val="en-US"/>
+        </w:rPr>
+      </w:pPr>
+      <w:r>
+        <w:rPr>
+          <w:lang w:val="en-US"/>
+        </w:rPr>
+        <w:t>Button</w:t>
       </w:r>
     </w:p>
     <w:p>
@@ -312,37 +502,71 @@
           <w:b/>
           <w:bCs/>
           <w:u w:val="single"/>
-        </w:rPr>
-      </w:pPr>
-      <w:r>
-        <w:t>RGB Led</w:t>
+          <w:lang w:val="en-US"/>
+        </w:rPr>
+      </w:pPr>
+      <w:r>
+        <w:rPr>
+          <w:lang w:val="en-US"/>
+        </w:rPr>
+        <w:t xml:space="preserve">RGB </w:t>
+      </w:r>
+      <w:r>
+        <w:rPr>
+          <w:lang w:val="en-US"/>
+        </w:rPr>
+        <w:t>LED</w:t>
       </w:r>
     </w:p>
     <w:p>
       <w:pPr>
         <w:pStyle w:val="Nadpis1"/>
-      </w:pPr>
-      <w:r>
-        <w:t>Zapojení</w:t>
-      </w:r>
-    </w:p>
-    <w:p>
+        <w:rPr>
+          <w:lang w:val="en-US"/>
+        </w:rPr>
+      </w:pPr>
+      <w:r>
+        <w:rPr>
+          <w:lang w:val="en-US"/>
+        </w:rPr>
+        <w:t>Wiring</w:t>
+      </w:r>
+    </w:p>
+    <w:p>
+      <w:pPr>
+        <w:pStyle w:val="Odstavecseseznamem"/>
+        <w:numPr>
+          <w:ilvl w:val="0"/>
+          <w:numId w:val="14"/>
+        </w:numPr>
+        <w:rPr>
+          <w:lang w:val="en-US"/>
+        </w:rPr>
+      </w:pPr>
+      <w:r>
+        <w:rPr>
+          <w:lang w:val="en-US"/>
+        </w:rPr>
+        <w:t>Illustration</w:t>
+      </w:r>
+    </w:p>
+    <w:p>
+      <w:pPr>
+        <w:ind w:left="1069" w:firstLine="0"/>
+        <w:jc w:val="center"/>
+        <w:rPr>
+          <w:lang w:val="en-US"/>
+        </w:rPr>
+      </w:pPr>
       <w:r>
         <w:rPr>
           <w:noProof/>
+          <w:lang w:val="en-US"/>
         </w:rPr>
         <w:drawing>
-          <wp:anchor distT="0" distB="0" distL="114300" distR="114300" simplePos="0" relativeHeight="251658240" behindDoc="0" locked="0" layoutInCell="1" allowOverlap="1" wp14:anchorId="5E73B00F" wp14:editId="458E12F6">
-            <wp:simplePos x="0" y="0"/>
-            <wp:positionH relativeFrom="column">
-              <wp:posOffset>312706</wp:posOffset>
-            </wp:positionH>
-            <wp:positionV relativeFrom="paragraph">
-              <wp:posOffset>320675</wp:posOffset>
-            </wp:positionV>
-            <wp:extent cx="5383659" cy="5630580"/>
-            <wp:effectExtent l="0" t="0" r="1270" b="0"/>
-            <wp:wrapSquare wrapText="bothSides"/>
+          <wp:inline distT="0" distB="0" distL="0" distR="0" wp14:anchorId="5E73B00F" wp14:editId="3F883692">
+            <wp:extent cx="4666210" cy="4880225"/>
+            <wp:effectExtent l="0" t="0" r="0" b="0"/>
             <wp:docPr id="2" name="Obrázek 2"/>
             <wp:cNvGraphicFramePr>
               <a:graphicFrameLocks xmlns:a="http://schemas.openxmlformats.org/drawingml/2006/main" noChangeAspect="1"/>
@@ -352,72 +576,6 @@
                 <pic:pic xmlns:pic="http://schemas.openxmlformats.org/drawingml/2006/picture">
                   <pic:nvPicPr>
                     <pic:cNvPr id="2" name="Obrázek 2"/>
-                    <pic:cNvPicPr/>
-                  </pic:nvPicPr>
-                  <pic:blipFill>
-                    <a:blip r:embed="rId7" cstate="print">
-                      <a:extLst>
-                        <a:ext uri="{28A0092B-C50C-407E-A947-70E740481C1C}">
-                          <a14:useLocalDpi xmlns:a14="http://schemas.microsoft.com/office/drawing/2010/main" val="0"/>
-                        </a:ext>
-                      </a:extLst>
-                    </a:blip>
-                    <a:stretch>
-                      <a:fillRect/>
-                    </a:stretch>
-                  </pic:blipFill>
-                  <pic:spPr>
-                    <a:xfrm>
-                      <a:off x="0" y="0"/>
-                      <a:ext cx="5383659" cy="5630580"/>
-                    </a:xfrm>
-                    <a:prstGeom prst="rect">
-                      <a:avLst/>
-                    </a:prstGeom>
-                  </pic:spPr>
-                </pic:pic>
-              </a:graphicData>
-            </a:graphic>
-            <wp14:sizeRelH relativeFrom="page">
-              <wp14:pctWidth>0</wp14:pctWidth>
-            </wp14:sizeRelH>
-            <wp14:sizeRelV relativeFrom="page">
-              <wp14:pctHeight>0</wp14:pctHeight>
-            </wp14:sizeRelV>
-          </wp:anchor>
-        </w:drawing>
-      </w:r>
-      <w:r>
-        <w:t>Ilustrační</w:t>
-      </w:r>
-    </w:p>
-    <w:p>
-      <w:r>
-        <w:rPr>
-          <w:noProof/>
-        </w:rPr>
-        <w:lastRenderedPageBreak/>
-        <w:drawing>
-          <wp:anchor distT="0" distB="0" distL="114300" distR="114300" simplePos="0" relativeHeight="251659264" behindDoc="0" locked="0" layoutInCell="1" allowOverlap="1" wp14:anchorId="3151F9D2" wp14:editId="38C4E7C0">
-            <wp:simplePos x="0" y="0"/>
-            <wp:positionH relativeFrom="column">
-              <wp:posOffset>-1217295</wp:posOffset>
-            </wp:positionH>
-            <wp:positionV relativeFrom="paragraph">
-              <wp:posOffset>1504950</wp:posOffset>
-            </wp:positionV>
-            <wp:extent cx="8482965" cy="5985510"/>
-            <wp:effectExtent l="4128" t="0" r="4762" b="4763"/>
-            <wp:wrapSquare wrapText="bothSides"/>
-            <wp:docPr id="3" name="Obrázek 3"/>
-            <wp:cNvGraphicFramePr>
-              <a:graphicFrameLocks xmlns:a="http://schemas.openxmlformats.org/drawingml/2006/main" noChangeAspect="1"/>
-            </wp:cNvGraphicFramePr>
-            <a:graphic xmlns:a="http://schemas.openxmlformats.org/drawingml/2006/main">
-              <a:graphicData uri="http://schemas.openxmlformats.org/drawingml/2006/picture">
-                <pic:pic xmlns:pic="http://schemas.openxmlformats.org/drawingml/2006/picture">
-                  <pic:nvPicPr>
-                    <pic:cNvPr id="3" name="Obrázek 3"/>
                     <pic:cNvPicPr/>
                   </pic:nvPicPr>
                   <pic:blipFill>
@@ -433,9 +591,9 @@
                     </a:stretch>
                   </pic:blipFill>
                   <pic:spPr>
-                    <a:xfrm rot="5400000">
+                    <a:xfrm>
                       <a:off x="0" y="0"/>
-                      <a:ext cx="8482965" cy="5985510"/>
+                      <a:ext cx="4671329" cy="4885579"/>
                     </a:xfrm>
                     <a:prstGeom prst="rect">
                       <a:avLst/>
@@ -444,35 +602,65 @@
                 </pic:pic>
               </a:graphicData>
             </a:graphic>
-            <wp14:sizeRelH relativeFrom="page">
-              <wp14:pctWidth>0</wp14:pctWidth>
-            </wp14:sizeRelH>
-            <wp14:sizeRelV relativeFrom="page">
-              <wp14:pctHeight>0</wp14:pctHeight>
-            </wp14:sizeRelV>
-          </wp:anchor>
+          </wp:inline>
         </w:drawing>
       </w:r>
-      <w:r>
-        <w:t>Schématické</w:t>
-      </w:r>
-    </w:p>
-    <w:p>
-      <w:r>
+    </w:p>
+    <w:p>
+      <w:pPr>
+        <w:pStyle w:val="Odstavecseseznamem"/>
+        <w:ind w:left="1429" w:firstLine="0"/>
+        <w:rPr>
+          <w:lang w:val="en-US"/>
+        </w:rPr>
+      </w:pPr>
+    </w:p>
+    <w:p>
+      <w:pPr>
+        <w:pStyle w:val="Odstavecseseznamem"/>
+        <w:ind w:left="1429" w:firstLine="0"/>
+        <w:rPr>
+          <w:lang w:val="en-US"/>
+        </w:rPr>
+      </w:pPr>
+    </w:p>
+    <w:p>
+      <w:pPr>
+        <w:pStyle w:val="Odstavecseseznamem"/>
+        <w:numPr>
+          <w:ilvl w:val="0"/>
+          <w:numId w:val="14"/>
+        </w:numPr>
+        <w:rPr>
+          <w:lang w:val="en-US"/>
+        </w:rPr>
+      </w:pPr>
+      <w:r>
+        <w:rPr>
+          <w:lang w:val="en-US"/>
+        </w:rPr>
         <w:lastRenderedPageBreak/>
-        <w:t>Skutečné zapojení</w:t>
-      </w:r>
-    </w:p>
-    <w:p>
+        <w:t>Schematic</w:t>
+      </w:r>
+    </w:p>
+    <w:p>
+      <w:pPr>
+        <w:ind w:left="1069" w:firstLine="0"/>
+        <w:jc w:val="center"/>
+        <w:rPr>
+          <w:lang w:val="en-US"/>
+        </w:rPr>
+      </w:pPr>
       <w:r>
         <w:rPr>
           <w:noProof/>
+          <w:lang w:val="en-US"/>
         </w:rPr>
         <w:drawing>
-          <wp:inline distT="0" distB="0" distL="0" distR="0" wp14:anchorId="2B8A348F" wp14:editId="226932DA">
-            <wp:extent cx="4905375" cy="6540500"/>
-            <wp:effectExtent l="0" t="0" r="0" b="0"/>
-            <wp:docPr id="4" name="Obrázek 4" descr="Obsah obrázku text, elektronika&#10;&#10;Popis byl vytvořen automaticky"/>
+          <wp:inline distT="0" distB="0" distL="0" distR="0" wp14:anchorId="3151F9D2" wp14:editId="5E2FB97A">
+            <wp:extent cx="7839199" cy="5531275"/>
+            <wp:effectExtent l="0" t="1587" r="0" b="0"/>
+            <wp:docPr id="3" name="Obrázek 3"/>
             <wp:cNvGraphicFramePr>
               <a:graphicFrameLocks xmlns:a="http://schemas.openxmlformats.org/drawingml/2006/main" noChangeAspect="1"/>
             </wp:cNvGraphicFramePr>
@@ -480,7 +668,7 @@
               <a:graphicData uri="http://schemas.openxmlformats.org/drawingml/2006/picture">
                 <pic:pic xmlns:pic="http://schemas.openxmlformats.org/drawingml/2006/picture">
                   <pic:nvPicPr>
-                    <pic:cNvPr id="4" name="Obrázek 4" descr="Obsah obrázku text, elektronika&#10;&#10;Popis byl vytvořen automaticky"/>
+                    <pic:cNvPr id="3" name="Obrázek 3"/>
                     <pic:cNvPicPr/>
                   </pic:nvPicPr>
                   <pic:blipFill>
@@ -496,9 +684,9 @@
                     </a:stretch>
                   </pic:blipFill>
                   <pic:spPr>
-                    <a:xfrm>
+                    <a:xfrm rot="5400000">
                       <a:off x="0" y="0"/>
-                      <a:ext cx="4910910" cy="6547880"/>
+                      <a:ext cx="7879626" cy="5559800"/>
                     </a:xfrm>
                     <a:prstGeom prst="rect">
                       <a:avLst/>
@@ -513,78 +701,216 @@
     </w:p>
     <w:p>
       <w:pPr>
+        <w:pStyle w:val="Odstavecseseznamem"/>
+        <w:ind w:left="1429" w:firstLine="0"/>
+        <w:rPr>
+          <w:lang w:val="en-US"/>
+        </w:rPr>
+      </w:pPr>
+    </w:p>
+    <w:p>
+      <w:pPr>
+        <w:pStyle w:val="Odstavecseseznamem"/>
+        <w:ind w:left="1429" w:firstLine="0"/>
+        <w:rPr>
+          <w:lang w:val="en-US"/>
+        </w:rPr>
+      </w:pPr>
+    </w:p>
+    <w:p>
+      <w:pPr>
+        <w:pStyle w:val="Odstavecseseznamem"/>
+        <w:ind w:left="1429" w:firstLine="0"/>
+        <w:rPr>
+          <w:lang w:val="en-US"/>
+        </w:rPr>
+      </w:pPr>
+    </w:p>
+    <w:p>
+      <w:pPr>
+        <w:pStyle w:val="Odstavecseseznamem"/>
+        <w:numPr>
+          <w:ilvl w:val="0"/>
+          <w:numId w:val="14"/>
+        </w:numPr>
+        <w:rPr>
+          <w:lang w:val="en-US"/>
+        </w:rPr>
+      </w:pPr>
+      <w:r>
+        <w:rPr>
+          <w:lang w:val="en-US"/>
+        </w:rPr>
+        <w:lastRenderedPageBreak/>
+        <w:t>Real</w:t>
+      </w:r>
+    </w:p>
+    <w:p>
+      <w:pPr>
+        <w:jc w:val="center"/>
+        <w:rPr>
+          <w:lang w:val="en-US"/>
+        </w:rPr>
+      </w:pPr>
+      <w:r>
+        <w:rPr>
+          <w:noProof/>
+          <w:lang w:val="en-US"/>
+        </w:rPr>
+        <w:drawing>
+          <wp:inline distT="0" distB="0" distL="0" distR="0" wp14:anchorId="2B8A348F" wp14:editId="2FB0787D">
+            <wp:extent cx="5063789" cy="6751719"/>
+            <wp:effectExtent l="0" t="0" r="3810" b="5080"/>
+            <wp:docPr id="4" name="Obrázek 4" descr="Obsah obrázku text, elektronika&#10;&#10;Popis byl vytvořen automaticky"/>
+            <wp:cNvGraphicFramePr>
+              <a:graphicFrameLocks xmlns:a="http://schemas.openxmlformats.org/drawingml/2006/main" noChangeAspect="1"/>
+            </wp:cNvGraphicFramePr>
+            <a:graphic xmlns:a="http://schemas.openxmlformats.org/drawingml/2006/main">
+              <a:graphicData uri="http://schemas.openxmlformats.org/drawingml/2006/picture">
+                <pic:pic xmlns:pic="http://schemas.openxmlformats.org/drawingml/2006/picture">
+                  <pic:nvPicPr>
+                    <pic:cNvPr id="4" name="Obrázek 4" descr="Obsah obrázku text, elektronika&#10;&#10;Popis byl vytvořen automaticky"/>
+                    <pic:cNvPicPr/>
+                  </pic:nvPicPr>
+                  <pic:blipFill>
+                    <a:blip r:embed="rId10" cstate="print">
+                      <a:extLst>
+                        <a:ext uri="{28A0092B-C50C-407E-A947-70E740481C1C}">
+                          <a14:useLocalDpi xmlns:a14="http://schemas.microsoft.com/office/drawing/2010/main" val="0"/>
+                        </a:ext>
+                      </a:extLst>
+                    </a:blip>
+                    <a:stretch>
+                      <a:fillRect/>
+                    </a:stretch>
+                  </pic:blipFill>
+                  <pic:spPr>
+                    <a:xfrm>
+                      <a:off x="0" y="0"/>
+                      <a:ext cx="5098384" cy="6797846"/>
+                    </a:xfrm>
+                    <a:prstGeom prst="rect">
+                      <a:avLst/>
+                    </a:prstGeom>
+                  </pic:spPr>
+                </pic:pic>
+              </a:graphicData>
+            </a:graphic>
+          </wp:inline>
+        </w:drawing>
+      </w:r>
+    </w:p>
+    <w:p>
+      <w:pPr>
         <w:spacing w:before="0"/>
         <w:ind w:firstLine="0"/>
-      </w:pPr>
-      <w:r>
+        <w:rPr>
+          <w:lang w:val="en-US"/>
+        </w:rPr>
+      </w:pPr>
+      <w:r>
+        <w:rPr>
+          <w:lang w:val="en-US"/>
+        </w:rPr>
         <w:br w:type="page"/>
       </w:r>
     </w:p>
     <w:p>
       <w:pPr>
         <w:pStyle w:val="Nadpis1"/>
-      </w:pPr>
-      <w:r>
+        <w:rPr>
+          <w:lang w:val="en-US"/>
+        </w:rPr>
+      </w:pPr>
+      <w:r>
+        <w:rPr>
+          <w:lang w:val="en-US"/>
+        </w:rPr>
         <w:lastRenderedPageBreak/>
-        <w:t>Nastavení</w:t>
+        <w:t>Settings</w:t>
       </w:r>
     </w:p>
     <w:p>
       <w:pPr>
         <w:pStyle w:val="Nadpis2"/>
-      </w:pPr>
-      <w:r>
-        <w:t>Piny</w:t>
-      </w:r>
-    </w:p>
-    <w:p>
-      <w:r>
-        <w:t xml:space="preserve">Pokud byly piny na </w:t>
+        <w:rPr>
+          <w:lang w:val="en-US"/>
+        </w:rPr>
+      </w:pPr>
+      <w:r>
+        <w:rPr>
+          <w:lang w:val="en-US"/>
+        </w:rPr>
+        <w:t>Pins</w:t>
+      </w:r>
+    </w:p>
+    <w:p>
+      <w:pPr>
+        <w:rPr>
+          <w:lang w:val="en-US"/>
+        </w:rPr>
+      </w:pPr>
+      <w:r>
+        <w:rPr>
+          <w:lang w:val="en-US"/>
+        </w:rPr>
+        <w:t xml:space="preserve">If the pins on the Arduino were wired differently, this must be </w:t>
+      </w:r>
+      <w:proofErr w:type="gramStart"/>
+      <w:r>
+        <w:rPr>
+          <w:lang w:val="en-US"/>
+        </w:rPr>
+        <w:t>taken into account</w:t>
+      </w:r>
+      <w:proofErr w:type="gramEnd"/>
+      <w:r>
+        <w:rPr>
+          <w:lang w:val="en-US"/>
+        </w:rPr>
+        <w:t xml:space="preserve"> by changing the pin in the code.</w:t>
+      </w:r>
+    </w:p>
+    <w:p>
+      <w:pPr>
+        <w:rPr>
+          <w:lang w:val="en-US"/>
+        </w:rPr>
+      </w:pPr>
+      <w:r>
+        <w:rPr>
+          <w:lang w:val="en-US"/>
+        </w:rPr>
+        <w:t xml:space="preserve">All pins are defined in the header of </w:t>
       </w:r>
       <w:proofErr w:type="spellStart"/>
       <w:r>
-        <w:t>A</w:t>
-      </w:r>
-      <w:r>
-        <w:t>rduinu</w:t>
-      </w:r>
-      <w:proofErr w:type="spellEnd"/>
-      <w:r>
-        <w:t xml:space="preserve"> zapojeny jinak, je třeba tuto skutečnost zohlednit změnou pinu v</w:t>
-      </w:r>
-      <w:r>
-        <w:t> kódu</w:t>
-      </w:r>
-      <w:r>
-        <w:t>.</w:t>
-      </w:r>
-    </w:p>
-    <w:p>
-      <w:r>
-        <w:t xml:space="preserve">Všechny piny jsou definovány v hlavičce souboru </w:t>
-      </w:r>
-      <w:proofErr w:type="spellStart"/>
-      <w:r>
-        <w:rPr>
-          <w:rFonts w:ascii="Consolas" w:hAnsi="Consolas" w:cs="Consolas"/>
+        <w:rPr>
           <w:i/>
           <w:iCs/>
-          <w:sz w:val="24"/>
+          <w:lang w:val="en-US"/>
         </w:rPr>
         <w:t>AirQuality.ino</w:t>
       </w:r>
       <w:proofErr w:type="spellEnd"/>
       <w:r>
-        <w:t>, kde je možné je změnit.</w:t>
+        <w:rPr>
+          <w:lang w:val="en-US"/>
+        </w:rPr>
+        <w:t xml:space="preserve"> file where they can be changed.</w:t>
       </w:r>
     </w:p>
     <w:p>
       <w:pPr>
         <w:jc w:val="center"/>
+        <w:rPr>
+          <w:lang w:val="en-US"/>
+        </w:rPr>
       </w:pPr>
       <w:r>
         <w:rPr>
           <w:noProof/>
+          <w:lang w:val="en-US"/>
         </w:rPr>
         <w:drawing>
           <wp:inline distT="0" distB="0" distL="0" distR="0" wp14:anchorId="48EE9AAA" wp14:editId="6232FE79">
@@ -602,7 +928,7 @@
                     <pic:cNvPicPr/>
                   </pic:nvPicPr>
                   <pic:blipFill>
-                    <a:blip r:embed="rId10">
+                    <a:blip r:embed="rId11">
                       <a:extLst>
                         <a:ext uri="{28A0092B-C50C-407E-A947-70E740481C1C}">
                           <a14:useLocalDpi xmlns:a14="http://schemas.microsoft.com/office/drawing/2010/main" val="0"/>
@@ -632,54 +958,71 @@
     <w:p>
       <w:pPr>
         <w:pStyle w:val="Nadpis2"/>
-      </w:pPr>
-      <w:r>
-        <w:t>Frekvence měření</w:t>
-      </w:r>
-    </w:p>
-    <w:p>
-      <w:r>
-        <w:t xml:space="preserve">Perioda pravidelného měření dat ze senzorů je definována </w:t>
-      </w:r>
-      <w:r>
-        <w:t xml:space="preserve">v hlavičce souboru </w:t>
+        <w:rPr>
+          <w:lang w:val="en-US"/>
+        </w:rPr>
+      </w:pPr>
+      <w:r>
+        <w:rPr>
+          <w:lang w:val="en-US"/>
+        </w:rPr>
+        <w:t>Measurement frequency</w:t>
+      </w:r>
+    </w:p>
+    <w:p>
+      <w:pPr>
+        <w:rPr>
+          <w:lang w:val="en-US"/>
+        </w:rPr>
+      </w:pPr>
+      <w:r>
+        <w:rPr>
+          <w:lang w:val="en-US"/>
+        </w:rPr>
+        <w:t xml:space="preserve">The period of regular sensor data measurement is defined in the header of the </w:t>
       </w:r>
       <w:proofErr w:type="spellStart"/>
       <w:r>
         <w:rPr>
-          <w:rFonts w:ascii="Consolas" w:hAnsi="Consolas" w:cs="Consolas"/>
           <w:i/>
           <w:iCs/>
-          <w:sz w:val="24"/>
+          <w:lang w:val="en-US"/>
         </w:rPr>
         <w:t>AirQuality.ino</w:t>
       </w:r>
       <w:proofErr w:type="spellEnd"/>
       <w:r>
-        <w:t>,</w:t>
-      </w:r>
-      <w:r>
-        <w:t xml:space="preserve"> kde se dá tento čas změnit. Jednotkou jsou milisekundy.</w:t>
-      </w:r>
-      <w:r>
-        <w:t xml:space="preserve"> Minimální hodnota je 2000 </w:t>
+        <w:rPr>
+          <w:lang w:val="en-US"/>
+        </w:rPr>
+        <w:t xml:space="preserve"> file, where this time can be changed. The unit is milliseconds. The minimum value is 2000 </w:t>
       </w:r>
       <w:proofErr w:type="spellStart"/>
       <w:r>
+        <w:rPr>
+          <w:lang w:val="en-US"/>
+        </w:rPr>
         <w:t>ms</w:t>
       </w:r>
       <w:proofErr w:type="spellEnd"/>
       <w:r>
-        <w:t>, doporučené je však více.</w:t>
+        <w:rPr>
+          <w:lang w:val="en-US"/>
+        </w:rPr>
+        <w:t>, but more is recommended.</w:t>
       </w:r>
     </w:p>
     <w:p>
       <w:pPr>
         <w:jc w:val="center"/>
+        <w:rPr>
+          <w:lang w:val="en-US"/>
+        </w:rPr>
       </w:pPr>
       <w:r>
         <w:rPr>
           <w:noProof/>
+          <w:lang w:val="en-US"/>
         </w:rPr>
         <w:drawing>
           <wp:inline distT="0" distB="0" distL="0" distR="0" wp14:anchorId="00C47337" wp14:editId="42A4F4A0">
@@ -697,7 +1040,7 @@
                     <pic:cNvPicPr/>
                   </pic:nvPicPr>
                   <pic:blipFill>
-                    <a:blip r:embed="rId11">
+                    <a:blip r:embed="rId12">
                       <a:extLst>
                         <a:ext uri="{28A0092B-C50C-407E-A947-70E740481C1C}">
                           <a14:useLocalDpi xmlns:a14="http://schemas.microsoft.com/office/drawing/2010/main" val="0"/>
@@ -727,61 +1070,60 @@
     <w:p>
       <w:pPr>
         <w:pStyle w:val="Nadpis2"/>
-      </w:pPr>
-      <w:r>
-        <w:t>Připojení k internetu</w:t>
-      </w:r>
-    </w:p>
-    <w:p>
-      <w:r>
-        <w:t>Pro správn</w:t>
-      </w:r>
-      <w:r>
-        <w:t>é</w:t>
-      </w:r>
-      <w:r>
-        <w:t xml:space="preserve"> fungování web </w:t>
-      </w:r>
-      <w:r>
-        <w:t>serveru,</w:t>
-      </w:r>
-      <w:r>
-        <w:t xml:space="preserve"> který zobrazuje výsledky je třeba správně nastavit Ethernetový modul. </w:t>
-      </w:r>
-      <w:r>
-        <w:t xml:space="preserve">Pro připojení je nutno znát MAC adresu modulu a mít přiřazenou statickou IP adresu. Tyto hodnoty je </w:t>
-      </w:r>
-      <w:r>
-        <w:t>nutné</w:t>
-      </w:r>
-      <w:r>
-        <w:t xml:space="preserve"> nastavit v hlavičce souboru </w:t>
+        <w:rPr>
+          <w:lang w:val="en-US"/>
+        </w:rPr>
+      </w:pPr>
+      <w:r>
+        <w:rPr>
+          <w:lang w:val="en-US"/>
+        </w:rPr>
+        <w:t>Internet connection</w:t>
+      </w:r>
+    </w:p>
+    <w:p>
+      <w:pPr>
+        <w:rPr>
+          <w:lang w:val="en-US"/>
+        </w:rPr>
+      </w:pPr>
+      <w:r>
+        <w:rPr>
+          <w:lang w:val="en-US"/>
+        </w:rPr>
+        <w:t xml:space="preserve">For the correct functioning of the web server that displays the results it is necessary to set up the Ethernet module correctly. To connect, you must know the MAC address of the module and have a static IP address assigned. These values must be set in the header of the </w:t>
       </w:r>
       <w:proofErr w:type="spellStart"/>
       <w:r>
         <w:rPr>
-          <w:rFonts w:ascii="Consolas" w:hAnsi="Consolas" w:cs="Consolas"/>
           <w:i/>
           <w:iCs/>
-          <w:sz w:val="24"/>
+          <w:lang w:val="en-US"/>
         </w:rPr>
         <w:t>AirQuality.ino</w:t>
       </w:r>
       <w:proofErr w:type="spellEnd"/>
       <w:r>
-        <w:t>.</w:t>
+        <w:rPr>
+          <w:lang w:val="en-US"/>
+        </w:rPr>
+        <w:t xml:space="preserve"> file.</w:t>
       </w:r>
     </w:p>
     <w:p>
       <w:pPr>
         <w:jc w:val="center"/>
+        <w:rPr>
+          <w:lang w:val="en-US"/>
+        </w:rPr>
       </w:pPr>
       <w:r>
         <w:rPr>
           <w:noProof/>
+          <w:lang w:val="en-US"/>
         </w:rPr>
         <w:drawing>
-          <wp:inline distT="0" distB="0" distL="0" distR="0" wp14:anchorId="3242A268" wp14:editId="1615B13C">
+          <wp:inline distT="0" distB="0" distL="0" distR="0" wp14:anchorId="3242A268" wp14:editId="6D0B560A">
             <wp:extent cx="4381500" cy="1380266"/>
             <wp:effectExtent l="0" t="0" r="0" b="4445"/>
             <wp:docPr id="7" name="Obrázek 7"/>
@@ -796,7 +1138,7 @@
                     <pic:cNvPicPr/>
                   </pic:nvPicPr>
                   <pic:blipFill>
-                    <a:blip r:embed="rId12">
+                    <a:blip r:embed="rId13">
                       <a:extLst>
                         <a:ext uri="{28A0092B-C50C-407E-A947-70E740481C1C}">
                           <a14:useLocalDpi xmlns:a14="http://schemas.microsoft.com/office/drawing/2010/main" val="0"/>
@@ -810,7 +1152,7 @@
                   <pic:spPr>
                     <a:xfrm>
                       <a:off x="0" y="0"/>
-                      <a:ext cx="4423103" cy="1393372"/>
+                      <a:ext cx="4381500" cy="1380266"/>
                     </a:xfrm>
                     <a:prstGeom prst="rect">
                       <a:avLst/>
@@ -824,9 +1166,9 @@
       </w:r>
     </w:p>
     <w:sectPr>
-      <w:footerReference w:type="even" r:id="rId13"/>
-      <w:footerReference w:type="default" r:id="rId14"/>
-      <w:footerReference w:type="first" r:id="rId15"/>
+      <w:footerReference w:type="even" r:id="rId14"/>
+      <w:footerReference w:type="default" r:id="rId15"/>
+      <w:footerReference w:type="first" r:id="rId16"/>
       <w:pgSz w:w="11906" w:h="16838"/>
       <w:pgMar w:top="1417" w:right="1417" w:bottom="1417" w:left="1417" w:header="708" w:footer="708" w:gutter="0"/>
       <w:cols w:space="708"/>
@@ -878,66 +1220,6 @@
     <w:sdtEndPr>
       <w:rPr>
         <w:rStyle w:val="slostrnky"/>
-      </w:rPr>
-    </w:sdtEndPr>
-    <w:sdtContent>
-      <w:p>
-        <w:pPr>
-          <w:pStyle w:val="Zpat"/>
-          <w:framePr w:wrap="none" w:vAnchor="text" w:hAnchor="margin" w:xAlign="right" w:y="1"/>
-          <w:rPr>
-            <w:rStyle w:val="slostrnky"/>
-          </w:rPr>
-        </w:pPr>
-        <w:r>
-          <w:rPr>
-            <w:rStyle w:val="slostrnky"/>
-          </w:rPr>
-          <w:fldChar w:fldCharType="begin"/>
-        </w:r>
-        <w:r>
-          <w:rPr>
-            <w:rStyle w:val="slostrnky"/>
-          </w:rPr>
-          <w:instrText xml:space="preserve"> PAGE </w:instrText>
-        </w:r>
-        <w:r>
-          <w:rPr>
-            <w:rStyle w:val="slostrnky"/>
-          </w:rPr>
-          <w:fldChar w:fldCharType="end"/>
-        </w:r>
-      </w:p>
-    </w:sdtContent>
-  </w:sdt>
-  <w:p>
-    <w:pPr>
-      <w:pStyle w:val="Zpat"/>
-      <w:ind w:right="360"/>
-    </w:pPr>
-  </w:p>
-</w:ftr>
-</file>
-
-<file path=word/footer2.xml><?xml version="1.0" encoding="utf-8"?>
-<w:ftr xmlns:wpc="http://schemas.microsoft.com/office/word/2010/wordprocessingCanvas" xmlns:cx="http://schemas.microsoft.com/office/drawing/2014/chartex" xmlns:cx1="http://schemas.microsoft.com/office/drawing/2015/9/8/chartex" xmlns:cx2="http://schemas.microsoft.com/office/drawing/2015/10/21/chartex" xmlns:cx3="http://schemas.microsoft.com/office/drawing/2016/5/9/chartex" xmlns:cx4="http://schemas.microsoft.com/office/drawing/2016/5/10/chartex" xmlns:cx5="http://schemas.microsoft.com/office/drawing/2016/5/11/chartex" xmlns:cx6="http://schemas.microsoft.com/office/drawing/2016/5/12/chartex" xmlns:cx7="http://schemas.microsoft.com/office/drawing/2016/5/13/chartex" xmlns:cx8="http://schemas.microsoft.com/office/drawing/2016/5/14/chartex" xmlns:mc="http://schemas.openxmlformats.org/markup-compatibility/2006" xmlns:aink="http://schemas.microsoft.com/office/drawing/2016/ink" xmlns:am3d="http://schemas.microsoft.com/office/drawing/2017/model3d" xmlns:o="urn:schemas-microsoft-com:office:office" xmlns:oel="http://schemas.microsoft.com/office/2019/extlst" xmlns:r="http://schemas.openxmlformats.org/officeDocument/2006/relationships" xmlns:m="http://schemas.openxmlformats.org/officeDocument/2006/math" xmlns:v="urn:schemas-microsoft-com:vml" xmlns:wp14="http://schemas.microsoft.com/office/word/2010/wordprocessingDrawing" xmlns:wp="http://schemas.openxmlformats.org/drawingml/2006/wordprocessingDrawing" xmlns:w10="urn:schemas-microsoft-com:office:word" xmlns:w="http://schemas.openxmlformats.org/wordprocessingml/2006/main" xmlns:w14="http://schemas.microsoft.com/office/word/2010/wordml" xmlns:w15="http://schemas.microsoft.com/office/word/2012/wordml" xmlns:w16cex="http://schemas.microsoft.com/office/word/2018/wordml/cex" xmlns:w16cid="http://schemas.microsoft.com/office/word/2016/wordml/cid" xmlns:w16="http://schemas.microsoft.com/office/word/2018/wordml" xmlns:w16sdtdh="http://schemas.microsoft.com/office/word/2020/wordml/sdtdatahash" xmlns:w16se="http://schemas.microsoft.com/office/word/2015/wordml/symex" xmlns:wpg="http://schemas.microsoft.com/office/word/2010/wordprocessingGroup" xmlns:wpi="http://schemas.microsoft.com/office/word/2010/wordprocessingInk" xmlns:wne="http://schemas.microsoft.com/office/word/2006/wordml" xmlns:wps="http://schemas.microsoft.com/office/word/2010/wordprocessingShape" mc:Ignorable="w14 w15 w16se w16cid w16 w16cex w16sdtdh wp14">
-  <w:sdt>
-    <w:sdtPr>
-      <w:rPr>
-        <w:rStyle w:val="slostrnky"/>
-      </w:rPr>
-      <w:id w:val="-215431745"/>
-      <w:docPartObj>
-        <w:docPartGallery w:val="Page Numbers (Bottom of Page)"/>
-        <w:docPartUnique/>
-      </w:docPartObj>
-    </w:sdtPr>
-    <w:sdtEndPr>
-      <w:rPr>
-        <w:rStyle w:val="slostrnky"/>
-        <w:color w:val="A6A6A6" w:themeColor="background1" w:themeShade="A6"/>
-        <w:sz w:val="22"/>
-        <w:szCs w:val="21"/>
       </w:rPr>
     </w:sdtEndPr>
     <w:sdtContent>
@@ -987,19 +1269,92 @@
     <w:pPr>
       <w:pStyle w:val="Zpat"/>
       <w:ind w:right="360"/>
-      <w:rPr>
+    </w:pPr>
+  </w:p>
+</w:ftr>
+</file>
+
+<file path=word/footer2.xml><?xml version="1.0" encoding="utf-8"?>
+<w:ftr xmlns:wpc="http://schemas.microsoft.com/office/word/2010/wordprocessingCanvas" xmlns:cx="http://schemas.microsoft.com/office/drawing/2014/chartex" xmlns:cx1="http://schemas.microsoft.com/office/drawing/2015/9/8/chartex" xmlns:cx2="http://schemas.microsoft.com/office/drawing/2015/10/21/chartex" xmlns:cx3="http://schemas.microsoft.com/office/drawing/2016/5/9/chartex" xmlns:cx4="http://schemas.microsoft.com/office/drawing/2016/5/10/chartex" xmlns:cx5="http://schemas.microsoft.com/office/drawing/2016/5/11/chartex" xmlns:cx6="http://schemas.microsoft.com/office/drawing/2016/5/12/chartex" xmlns:cx7="http://schemas.microsoft.com/office/drawing/2016/5/13/chartex" xmlns:cx8="http://schemas.microsoft.com/office/drawing/2016/5/14/chartex" xmlns:mc="http://schemas.openxmlformats.org/markup-compatibility/2006" xmlns:aink="http://schemas.microsoft.com/office/drawing/2016/ink" xmlns:am3d="http://schemas.microsoft.com/office/drawing/2017/model3d" xmlns:o="urn:schemas-microsoft-com:office:office" xmlns:oel="http://schemas.microsoft.com/office/2019/extlst" xmlns:r="http://schemas.openxmlformats.org/officeDocument/2006/relationships" xmlns:m="http://schemas.openxmlformats.org/officeDocument/2006/math" xmlns:v="urn:schemas-microsoft-com:vml" xmlns:wp14="http://schemas.microsoft.com/office/word/2010/wordprocessingDrawing" xmlns:wp="http://schemas.openxmlformats.org/drawingml/2006/wordprocessingDrawing" xmlns:w10="urn:schemas-microsoft-com:office:word" xmlns:w="http://schemas.openxmlformats.org/wordprocessingml/2006/main" xmlns:w14="http://schemas.microsoft.com/office/word/2010/wordml" xmlns:w15="http://schemas.microsoft.com/office/word/2012/wordml" xmlns:w16cex="http://schemas.microsoft.com/office/word/2018/wordml/cex" xmlns:w16cid="http://schemas.microsoft.com/office/word/2016/wordml/cid" xmlns:w16="http://schemas.microsoft.com/office/word/2018/wordml" xmlns:w16sdtdh="http://schemas.microsoft.com/office/word/2020/wordml/sdtdatahash" xmlns:w16se="http://schemas.microsoft.com/office/word/2015/wordml/symex" xmlns:wpg="http://schemas.microsoft.com/office/word/2010/wordprocessingGroup" xmlns:wpi="http://schemas.microsoft.com/office/word/2010/wordprocessingInk" xmlns:wne="http://schemas.microsoft.com/office/word/2006/wordml" xmlns:wps="http://schemas.microsoft.com/office/word/2010/wordprocessingShape" mc:Ignorable="w14 w15 w16se w16cid w16 w16cex w16sdtdh wp14">
+  <w:sdt>
+    <w:sdtPr>
+      <w:rPr>
+        <w:rStyle w:val="slostrnky"/>
+      </w:rPr>
+      <w:id w:val="-215431745"/>
+      <w:docPartObj>
+        <w:docPartGallery w:val="Page Numbers (Bottom of Page)"/>
+        <w:docPartUnique/>
+      </w:docPartObj>
+    </w:sdtPr>
+    <w:sdtEndPr>
+      <w:rPr>
+        <w:rStyle w:val="slostrnky"/>
         <w:color w:val="A6A6A6" w:themeColor="background1" w:themeShade="A6"/>
         <w:sz w:val="22"/>
         <w:szCs w:val="21"/>
       </w:rPr>
-    </w:pPr>
-    <w:r>
+    </w:sdtEndPr>
+    <w:sdtContent>
+      <w:p>
+        <w:pPr>
+          <w:pStyle w:val="Zpat"/>
+          <w:framePr w:wrap="none" w:vAnchor="text" w:hAnchor="margin" w:xAlign="right" w:y="1"/>
+          <w:rPr>
+            <w:rStyle w:val="slostrnky"/>
+          </w:rPr>
+        </w:pPr>
+        <w:r>
+          <w:rPr>
+            <w:rStyle w:val="slostrnky"/>
+          </w:rPr>
+          <w:fldChar w:fldCharType="begin"/>
+        </w:r>
+        <w:r>
+          <w:rPr>
+            <w:rStyle w:val="slostrnky"/>
+          </w:rPr>
+          <w:instrText xml:space="preserve"> PAGE </w:instrText>
+        </w:r>
+        <w:r>
+          <w:rPr>
+            <w:rStyle w:val="slostrnky"/>
+          </w:rPr>
+          <w:fldChar w:fldCharType="separate"/>
+        </w:r>
+        <w:r>
+          <w:rPr>
+            <w:rStyle w:val="slostrnky"/>
+            <w:noProof/>
+          </w:rPr>
+          <w:t>2</w:t>
+        </w:r>
+        <w:r>
+          <w:rPr>
+            <w:rStyle w:val="slostrnky"/>
+          </w:rPr>
+          <w:fldChar w:fldCharType="end"/>
+        </w:r>
+      </w:p>
+    </w:sdtContent>
+  </w:sdt>
+  <w:p>
+    <w:pPr>
+      <w:pStyle w:val="Zpat"/>
+      <w:ind w:right="360"/>
       <w:rPr>
         <w:color w:val="A6A6A6" w:themeColor="background1" w:themeShade="A6"/>
         <w:sz w:val="22"/>
         <w:szCs w:val="21"/>
       </w:rPr>
-      <w:t>Měření kvality vzduchu v místnosti</w:t>
+    </w:pPr>
+    <w:r>
+      <w:rPr>
+        <w:color w:val="A6A6A6" w:themeColor="background1" w:themeShade="A6"/>
+        <w:sz w:val="22"/>
+        <w:szCs w:val="21"/>
+      </w:rPr>
+      <w:t>Indoor air quality measurement station</w:t>
     </w:r>
   </w:p>
 </w:ftr>
@@ -1472,6 +1827,120 @@
     </w:lvl>
   </w:abstractNum>
   <w:abstractNum w:abstractNumId="4" w15:restartNumberingAfterBreak="0">
+    <w:nsid w:val="3A5E6821"/>
+    <w:multiLevelType w:val="hybridMultilevel"/>
+    <w:tmpl w:val="BE5C47FA"/>
+    <w:lvl w:ilvl="0" w:tplc="04050001">
+      <w:start w:val="1"/>
+      <w:numFmt w:val="bullet"/>
+      <w:lvlText w:val=""/>
+      <w:lvlJc w:val="left"/>
+      <w:pPr>
+        <w:ind w:left="1429" w:hanging="360"/>
+      </w:pPr>
+      <w:rPr>
+        <w:rFonts w:ascii="Symbol" w:hAnsi="Symbol" w:hint="default"/>
+        <w:color w:val="auto"/>
+      </w:rPr>
+    </w:lvl>
+    <w:lvl w:ilvl="1" w:tplc="04050003" w:tentative="1">
+      <w:start w:val="1"/>
+      <w:numFmt w:val="bullet"/>
+      <w:lvlText w:val="o"/>
+      <w:lvlJc w:val="left"/>
+      <w:pPr>
+        <w:ind w:left="1440" w:hanging="360"/>
+      </w:pPr>
+      <w:rPr>
+        <w:rFonts w:ascii="Courier New" w:hAnsi="Courier New" w:cs="Courier New" w:hint="default"/>
+      </w:rPr>
+    </w:lvl>
+    <w:lvl w:ilvl="2" w:tplc="04050005" w:tentative="1">
+      <w:start w:val="1"/>
+      <w:numFmt w:val="bullet"/>
+      <w:lvlText w:val=""/>
+      <w:lvlJc w:val="left"/>
+      <w:pPr>
+        <w:ind w:left="2160" w:hanging="360"/>
+      </w:pPr>
+      <w:rPr>
+        <w:rFonts w:ascii="Wingdings" w:hAnsi="Wingdings" w:hint="default"/>
+      </w:rPr>
+    </w:lvl>
+    <w:lvl w:ilvl="3" w:tplc="04050001" w:tentative="1">
+      <w:start w:val="1"/>
+      <w:numFmt w:val="bullet"/>
+      <w:lvlText w:val=""/>
+      <w:lvlJc w:val="left"/>
+      <w:pPr>
+        <w:ind w:left="2880" w:hanging="360"/>
+      </w:pPr>
+      <w:rPr>
+        <w:rFonts w:ascii="Symbol" w:hAnsi="Symbol" w:hint="default"/>
+      </w:rPr>
+    </w:lvl>
+    <w:lvl w:ilvl="4" w:tplc="04050003" w:tentative="1">
+      <w:start w:val="1"/>
+      <w:numFmt w:val="bullet"/>
+      <w:lvlText w:val="o"/>
+      <w:lvlJc w:val="left"/>
+      <w:pPr>
+        <w:ind w:left="3600" w:hanging="360"/>
+      </w:pPr>
+      <w:rPr>
+        <w:rFonts w:ascii="Courier New" w:hAnsi="Courier New" w:cs="Courier New" w:hint="default"/>
+      </w:rPr>
+    </w:lvl>
+    <w:lvl w:ilvl="5" w:tplc="04050005" w:tentative="1">
+      <w:start w:val="1"/>
+      <w:numFmt w:val="bullet"/>
+      <w:lvlText w:val=""/>
+      <w:lvlJc w:val="left"/>
+      <w:pPr>
+        <w:ind w:left="4320" w:hanging="360"/>
+      </w:pPr>
+      <w:rPr>
+        <w:rFonts w:ascii="Wingdings" w:hAnsi="Wingdings" w:hint="default"/>
+      </w:rPr>
+    </w:lvl>
+    <w:lvl w:ilvl="6" w:tplc="04050001" w:tentative="1">
+      <w:start w:val="1"/>
+      <w:numFmt w:val="bullet"/>
+      <w:lvlText w:val=""/>
+      <w:lvlJc w:val="left"/>
+      <w:pPr>
+        <w:ind w:left="5040" w:hanging="360"/>
+      </w:pPr>
+      <w:rPr>
+        <w:rFonts w:ascii="Symbol" w:hAnsi="Symbol" w:hint="default"/>
+      </w:rPr>
+    </w:lvl>
+    <w:lvl w:ilvl="7" w:tplc="04050003" w:tentative="1">
+      <w:start w:val="1"/>
+      <w:numFmt w:val="bullet"/>
+      <w:lvlText w:val="o"/>
+      <w:lvlJc w:val="left"/>
+      <w:pPr>
+        <w:ind w:left="5760" w:hanging="360"/>
+      </w:pPr>
+      <w:rPr>
+        <w:rFonts w:ascii="Courier New" w:hAnsi="Courier New" w:cs="Courier New" w:hint="default"/>
+      </w:rPr>
+    </w:lvl>
+    <w:lvl w:ilvl="8" w:tplc="04050005" w:tentative="1">
+      <w:start w:val="1"/>
+      <w:numFmt w:val="bullet"/>
+      <w:lvlText w:val=""/>
+      <w:lvlJc w:val="left"/>
+      <w:pPr>
+        <w:ind w:left="6480" w:hanging="360"/>
+      </w:pPr>
+      <w:rPr>
+        <w:rFonts w:ascii="Wingdings" w:hAnsi="Wingdings" w:hint="default"/>
+      </w:rPr>
+    </w:lvl>
+  </w:abstractNum>
+  <w:abstractNum w:abstractNumId="5" w15:restartNumberingAfterBreak="0">
     <w:nsid w:val="3D227E0A"/>
     <w:multiLevelType w:val="hybridMultilevel"/>
     <w:tmpl w:val="71A2F59E"/>
@@ -1584,7 +2053,7 @@
       </w:rPr>
     </w:lvl>
   </w:abstractNum>
-  <w:abstractNum w:abstractNumId="5" w15:restartNumberingAfterBreak="0">
+  <w:abstractNum w:abstractNumId="6" w15:restartNumberingAfterBreak="0">
     <w:nsid w:val="449544FF"/>
     <w:multiLevelType w:val="multilevel"/>
     <w:tmpl w:val="BF603F46"/>
@@ -1697,7 +2166,7 @@
       </w:rPr>
     </w:lvl>
   </w:abstractNum>
-  <w:abstractNum w:abstractNumId="6" w15:restartNumberingAfterBreak="0">
+  <w:abstractNum w:abstractNumId="7" w15:restartNumberingAfterBreak="0">
     <w:nsid w:val="465D31BD"/>
     <w:multiLevelType w:val="hybridMultilevel"/>
     <w:tmpl w:val="A078CA30"/>
@@ -1810,7 +2279,7 @@
       </w:rPr>
     </w:lvl>
   </w:abstractNum>
-  <w:abstractNum w:abstractNumId="7" w15:restartNumberingAfterBreak="0">
+  <w:abstractNum w:abstractNumId="8" w15:restartNumberingAfterBreak="0">
     <w:nsid w:val="608F0A8A"/>
     <w:multiLevelType w:val="multilevel"/>
     <w:tmpl w:val="964A3B0E"/>
@@ -1924,7 +2393,7 @@
       </w:rPr>
     </w:lvl>
   </w:abstractNum>
-  <w:abstractNum w:abstractNumId="8" w15:restartNumberingAfterBreak="0">
+  <w:abstractNum w:abstractNumId="9" w15:restartNumberingAfterBreak="0">
     <w:nsid w:val="614977F4"/>
     <w:multiLevelType w:val="hybridMultilevel"/>
     <w:tmpl w:val="36F0EB22"/>
@@ -2010,7 +2479,7 @@
       </w:pPr>
     </w:lvl>
   </w:abstractNum>
-  <w:abstractNum w:abstractNumId="9" w15:restartNumberingAfterBreak="0">
+  <w:abstractNum w:abstractNumId="10" w15:restartNumberingAfterBreak="0">
     <w:nsid w:val="6A0E77CB"/>
     <w:multiLevelType w:val="multilevel"/>
     <w:tmpl w:val="BF603F46"/>
@@ -2124,7 +2593,120 @@
       </w:rPr>
     </w:lvl>
   </w:abstractNum>
-  <w:abstractNum w:abstractNumId="10" w15:restartNumberingAfterBreak="0">
+  <w:abstractNum w:abstractNumId="11" w15:restartNumberingAfterBreak="0">
+    <w:nsid w:val="77123E28"/>
+    <w:multiLevelType w:val="hybridMultilevel"/>
+    <w:tmpl w:val="71D8F02A"/>
+    <w:lvl w:ilvl="0" w:tplc="04050001">
+      <w:start w:val="1"/>
+      <w:numFmt w:val="bullet"/>
+      <w:lvlText w:val=""/>
+      <w:lvlJc w:val="left"/>
+      <w:pPr>
+        <w:ind w:left="1429" w:hanging="360"/>
+      </w:pPr>
+      <w:rPr>
+        <w:rFonts w:ascii="Symbol" w:hAnsi="Symbol" w:hint="default"/>
+      </w:rPr>
+    </w:lvl>
+    <w:lvl w:ilvl="1" w:tplc="04050003" w:tentative="1">
+      <w:start w:val="1"/>
+      <w:numFmt w:val="bullet"/>
+      <w:lvlText w:val="o"/>
+      <w:lvlJc w:val="left"/>
+      <w:pPr>
+        <w:ind w:left="2149" w:hanging="360"/>
+      </w:pPr>
+      <w:rPr>
+        <w:rFonts w:ascii="Courier New" w:hAnsi="Courier New" w:cs="Courier New" w:hint="default"/>
+      </w:rPr>
+    </w:lvl>
+    <w:lvl w:ilvl="2" w:tplc="04050005" w:tentative="1">
+      <w:start w:val="1"/>
+      <w:numFmt w:val="bullet"/>
+      <w:lvlText w:val=""/>
+      <w:lvlJc w:val="left"/>
+      <w:pPr>
+        <w:ind w:left="2869" w:hanging="360"/>
+      </w:pPr>
+      <w:rPr>
+        <w:rFonts w:ascii="Wingdings" w:hAnsi="Wingdings" w:hint="default"/>
+      </w:rPr>
+    </w:lvl>
+    <w:lvl w:ilvl="3" w:tplc="04050001" w:tentative="1">
+      <w:start w:val="1"/>
+      <w:numFmt w:val="bullet"/>
+      <w:lvlText w:val=""/>
+      <w:lvlJc w:val="left"/>
+      <w:pPr>
+        <w:ind w:left="3589" w:hanging="360"/>
+      </w:pPr>
+      <w:rPr>
+        <w:rFonts w:ascii="Symbol" w:hAnsi="Symbol" w:hint="default"/>
+      </w:rPr>
+    </w:lvl>
+    <w:lvl w:ilvl="4" w:tplc="04050003" w:tentative="1">
+      <w:start w:val="1"/>
+      <w:numFmt w:val="bullet"/>
+      <w:lvlText w:val="o"/>
+      <w:lvlJc w:val="left"/>
+      <w:pPr>
+        <w:ind w:left="4309" w:hanging="360"/>
+      </w:pPr>
+      <w:rPr>
+        <w:rFonts w:ascii="Courier New" w:hAnsi="Courier New" w:cs="Courier New" w:hint="default"/>
+      </w:rPr>
+    </w:lvl>
+    <w:lvl w:ilvl="5" w:tplc="04050005" w:tentative="1">
+      <w:start w:val="1"/>
+      <w:numFmt w:val="bullet"/>
+      <w:lvlText w:val=""/>
+      <w:lvlJc w:val="left"/>
+      <w:pPr>
+        <w:ind w:left="5029" w:hanging="360"/>
+      </w:pPr>
+      <w:rPr>
+        <w:rFonts w:ascii="Wingdings" w:hAnsi="Wingdings" w:hint="default"/>
+      </w:rPr>
+    </w:lvl>
+    <w:lvl w:ilvl="6" w:tplc="04050001" w:tentative="1">
+      <w:start w:val="1"/>
+      <w:numFmt w:val="bullet"/>
+      <w:lvlText w:val=""/>
+      <w:lvlJc w:val="left"/>
+      <w:pPr>
+        <w:ind w:left="5749" w:hanging="360"/>
+      </w:pPr>
+      <w:rPr>
+        <w:rFonts w:ascii="Symbol" w:hAnsi="Symbol" w:hint="default"/>
+      </w:rPr>
+    </w:lvl>
+    <w:lvl w:ilvl="7" w:tplc="04050003" w:tentative="1">
+      <w:start w:val="1"/>
+      <w:numFmt w:val="bullet"/>
+      <w:lvlText w:val="o"/>
+      <w:lvlJc w:val="left"/>
+      <w:pPr>
+        <w:ind w:left="6469" w:hanging="360"/>
+      </w:pPr>
+      <w:rPr>
+        <w:rFonts w:ascii="Courier New" w:hAnsi="Courier New" w:cs="Courier New" w:hint="default"/>
+      </w:rPr>
+    </w:lvl>
+    <w:lvl w:ilvl="8" w:tplc="04050005" w:tentative="1">
+      <w:start w:val="1"/>
+      <w:numFmt w:val="bullet"/>
+      <w:lvlText w:val=""/>
+      <w:lvlJc w:val="left"/>
+      <w:pPr>
+        <w:ind w:left="7189" w:hanging="360"/>
+      </w:pPr>
+      <w:rPr>
+        <w:rFonts w:ascii="Wingdings" w:hAnsi="Wingdings" w:hint="default"/>
+      </w:rPr>
+    </w:lvl>
+  </w:abstractNum>
+  <w:abstractNum w:abstractNumId="12" w15:restartNumberingAfterBreak="0">
     <w:nsid w:val="77FE0BE1"/>
     <w:multiLevelType w:val="multilevel"/>
     <w:tmpl w:val="0405001D"/>
@@ -2211,7 +2793,7 @@
       </w:pPr>
     </w:lvl>
   </w:abstractNum>
-  <w:abstractNum w:abstractNumId="11" w15:restartNumberingAfterBreak="0">
+  <w:abstractNum w:abstractNumId="13" w15:restartNumberingAfterBreak="0">
     <w:nsid w:val="7D951B49"/>
     <w:multiLevelType w:val="hybridMultilevel"/>
     <w:tmpl w:val="07E0791E"/>
@@ -2325,7 +2907,7 @@
     </w:lvl>
   </w:abstractNum>
   <w:num w:numId="1" w16cid:durableId="42409617">
-    <w:abstractNumId w:val="8"/>
+    <w:abstractNumId w:val="9"/>
   </w:num>
   <w:num w:numId="2" w16cid:durableId="1267888446">
     <w:abstractNumId w:val="3"/>
@@ -2334,31 +2916,37 @@
     <w:abstractNumId w:val="1"/>
   </w:num>
   <w:num w:numId="4" w16cid:durableId="59139640">
-    <w:abstractNumId w:val="5"/>
+    <w:abstractNumId w:val="6"/>
   </w:num>
   <w:num w:numId="5" w16cid:durableId="1901403182">
-    <w:abstractNumId w:val="7"/>
+    <w:abstractNumId w:val="8"/>
   </w:num>
   <w:num w:numId="6" w16cid:durableId="4526019">
-    <w:abstractNumId w:val="9"/>
+    <w:abstractNumId w:val="10"/>
   </w:num>
   <w:num w:numId="7" w16cid:durableId="369038326">
-    <w:abstractNumId w:val="10"/>
+    <w:abstractNumId w:val="12"/>
   </w:num>
   <w:num w:numId="8" w16cid:durableId="322125267">
     <w:abstractNumId w:val="0"/>
   </w:num>
   <w:num w:numId="9" w16cid:durableId="281770947">
-    <w:abstractNumId w:val="6"/>
+    <w:abstractNumId w:val="7"/>
   </w:num>
   <w:num w:numId="10" w16cid:durableId="425156615">
-    <w:abstractNumId w:val="4"/>
+    <w:abstractNumId w:val="5"/>
   </w:num>
   <w:num w:numId="11" w16cid:durableId="2089500753">
     <w:abstractNumId w:val="2"/>
   </w:num>
   <w:num w:numId="12" w16cid:durableId="1915116940">
+    <w:abstractNumId w:val="13"/>
+  </w:num>
+  <w:num w:numId="13" w16cid:durableId="774059524">
     <w:abstractNumId w:val="11"/>
+  </w:num>
+  <w:num w:numId="14" w16cid:durableId="136800924">
+    <w:abstractNumId w:val="4"/>
   </w:num>
 </w:numbering>
 </file>
@@ -3330,4 +3918,16 @@
     </a:ext>
   </a:extLst>
 </a:theme>
+</file>
+
+<file path=customXml/item1.xml><?xml version="1.0" encoding="utf-8"?>
+<b:Sources xmlns:b="http://schemas.openxmlformats.org/officeDocument/2006/bibliography" xmlns="http://schemas.openxmlformats.org/officeDocument/2006/bibliography" SelectedStyle="/APASixthEditionOfficeOnline.xsl" StyleName="APA" Version="6"/>
+</file>
+
+<file path=customXml/itemProps1.xml><?xml version="1.0" encoding="utf-8"?>
+<ds:datastoreItem xmlns:ds="http://schemas.openxmlformats.org/officeDocument/2006/customXml" ds:itemID="{AA9C7BB3-C5C9-2940-BE33-B8DECC49A327}">
+  <ds:schemaRefs>
+    <ds:schemaRef ds:uri="http://schemas.openxmlformats.org/officeDocument/2006/bibliography"/>
+  </ds:schemaRefs>
+</ds:datastoreItem>
 </file>
</xml_diff>